<commit_message>
Update fundamentals ch 7 lab IPO
</commit_message>
<xml_diff>
--- a/src/fundamentals/chapter_6/martinez.IPO.docx
+++ b/src/fundamentals/chapter_6/martinez.IPO.docx
@@ -25,6 +25,9 @@
       <w:r>
         <w:t>Division quarterly sales</w:t>
       </w:r>
+      <w:r>
+        <w:t xml:space="preserve"> (int or double)</w:t>
+      </w:r>
     </w:p>
     <w:p>
       <w:pPr>
@@ -49,6 +52,9 @@
       <w:r>
         <w:t>Highest earning division</w:t>
       </w:r>
+      <w:r>
+        <w:t xml:space="preserve"> (string)</w:t>
+      </w:r>
     </w:p>
     <w:p>
       <w:pPr>
@@ -61,6 +67,9 @@
       <w:r>
         <w:t>Highest earning division quarterly sales</w:t>
       </w:r>
+      <w:r>
+        <w:t xml:space="preserve"> (double</w:t>
+      </w:r>
     </w:p>
     <w:p>
       <w:pPr>
@@ -131,7 +140,13 @@
         </w:numPr>
       </w:pPr>
       <w:r>
-        <w:t>Repeat for the other divisions</w:t>
+        <w:t xml:space="preserve">Repeat for the </w:t>
+      </w:r>
+      <w:r>
+        <w:t>remaining</w:t>
+      </w:r>
+      <w:r>
+        <w:t xml:space="preserve"> divisions</w:t>
       </w:r>
     </w:p>
     <w:p>
@@ -145,6 +160,240 @@
       <w:r>
         <w:t>Determine the division with the highest quarterly sales</w:t>
       </w:r>
+    </w:p>
+    <w:p>
+      <w:pPr>
+        <w:pStyle w:val="ListParagraph"/>
+        <w:numPr>
+          <w:ilvl w:val="1"/>
+          <w:numId w:val="5"/>
+        </w:numPr>
+      </w:pPr>
+      <w:r>
+        <w:t>Find maximum between Northeast sales and Southeast sales—</w:t>
+      </w:r>
+      <m:oMath>
+        <m:func>
+          <m:funcPr>
+            <m:ctrlPr>
+              <w:rPr>
+                <w:rFonts w:ascii="Cambria Math" w:hAnsi="Cambria Math"/>
+                <w:i/>
+              </w:rPr>
+            </m:ctrlPr>
+          </m:funcPr>
+          <m:fName>
+            <m:limLow>
+              <m:limLowPr>
+                <m:ctrlPr>
+                  <w:rPr>
+                    <w:rFonts w:ascii="Cambria Math" w:hAnsi="Cambria Math"/>
+                    <w:i/>
+                  </w:rPr>
+                </m:ctrlPr>
+              </m:limLowPr>
+              <m:e>
+                <m:r>
+                  <m:rPr>
+                    <m:sty m:val="p"/>
+                  </m:rPr>
+                  <w:rPr>
+                    <w:rFonts w:ascii="Cambria Math" w:hAnsi="Cambria Math"/>
+                  </w:rPr>
+                  <m:t>max</m:t>
+                </m:r>
+              </m:e>
+              <m:lim>
+                <m:r>
+                  <w:rPr>
+                    <w:rFonts w:ascii="Cambria Math" w:hAnsi="Cambria Math"/>
+                  </w:rPr>
+                  <m:t>sales</m:t>
+                </m:r>
+              </m:lim>
+            </m:limLow>
+          </m:fName>
+          <m:e>
+            <m:d>
+              <m:dPr>
+                <m:begChr m:val="{"/>
+                <m:endChr m:val="}"/>
+                <m:ctrlPr>
+                  <w:rPr>
+                    <w:rFonts w:ascii="Cambria Math" w:hAnsi="Cambria Math"/>
+                    <w:i/>
+                  </w:rPr>
+                </m:ctrlPr>
+              </m:dPr>
+              <m:e>
+                <m:r>
+                  <w:rPr>
+                    <w:rFonts w:ascii="Cambria Math" w:hAnsi="Cambria Math"/>
+                  </w:rPr>
+                  <m:t>Northeast, Southeast</m:t>
+                </m:r>
+              </m:e>
+            </m:d>
+          </m:e>
+        </m:func>
+      </m:oMath>
+    </w:p>
+    <w:p>
+      <w:pPr>
+        <w:pStyle w:val="ListParagraph"/>
+        <w:numPr>
+          <w:ilvl w:val="1"/>
+          <w:numId w:val="5"/>
+        </w:numPr>
+      </w:pPr>
+      <w:r>
+        <w:t xml:space="preserve">Find maximum between Northwest sales and </w:t>
+      </w:r>
+      <m:oMath>
+        <m:func>
+          <m:funcPr>
+            <m:ctrlPr>
+              <w:rPr>
+                <w:rFonts w:ascii="Cambria Math" w:hAnsi="Cambria Math"/>
+                <w:i/>
+              </w:rPr>
+            </m:ctrlPr>
+          </m:funcPr>
+          <m:fName>
+            <m:limLow>
+              <m:limLowPr>
+                <m:ctrlPr>
+                  <w:rPr>
+                    <w:rFonts w:ascii="Cambria Math" w:hAnsi="Cambria Math"/>
+                    <w:i/>
+                  </w:rPr>
+                </m:ctrlPr>
+              </m:limLowPr>
+              <m:e>
+                <m:r>
+                  <m:rPr>
+                    <m:sty m:val="p"/>
+                  </m:rPr>
+                  <w:rPr>
+                    <w:rFonts w:ascii="Cambria Math" w:hAnsi="Cambria Math"/>
+                  </w:rPr>
+                  <m:t>max</m:t>
+                </m:r>
+              </m:e>
+              <m:lim>
+                <m:r>
+                  <w:rPr>
+                    <w:rFonts w:ascii="Cambria Math" w:hAnsi="Cambria Math"/>
+                  </w:rPr>
+                  <m:t>sales</m:t>
+                </m:r>
+              </m:lim>
+            </m:limLow>
+          </m:fName>
+          <m:e>
+            <m:d>
+              <m:dPr>
+                <m:begChr m:val="{"/>
+                <m:endChr m:val="}"/>
+                <m:ctrlPr>
+                  <w:rPr>
+                    <w:rFonts w:ascii="Cambria Math" w:hAnsi="Cambria Math"/>
+                    <w:i/>
+                  </w:rPr>
+                </m:ctrlPr>
+              </m:dPr>
+              <m:e>
+                <m:r>
+                  <w:rPr>
+                    <w:rFonts w:ascii="Cambria Math" w:hAnsi="Cambria Math"/>
+                  </w:rPr>
+                  <m:t>Northeast, Southeast</m:t>
+                </m:r>
+              </m:e>
+            </m:d>
+          </m:e>
+        </m:func>
+      </m:oMath>
+    </w:p>
+    <w:p>
+      <w:pPr>
+        <w:pStyle w:val="ListParagraph"/>
+        <w:numPr>
+          <w:ilvl w:val="1"/>
+          <w:numId w:val="5"/>
+        </w:numPr>
+      </w:pPr>
+      <w:r>
+        <w:rPr>
+          <w:rFonts w:eastAsiaTheme="minorEastAsia"/>
+        </w:rPr>
+        <w:t xml:space="preserve">Find maximum between Southwest sales and </w:t>
+      </w:r>
+      <m:oMath>
+        <m:func>
+          <m:funcPr>
+            <m:ctrlPr>
+              <w:rPr>
+                <w:rFonts w:ascii="Cambria Math" w:eastAsiaTheme="minorEastAsia" w:hAnsi="Cambria Math"/>
+                <w:i/>
+              </w:rPr>
+            </m:ctrlPr>
+          </m:funcPr>
+          <m:fName>
+            <m:limLow>
+              <m:limLowPr>
+                <m:ctrlPr>
+                  <w:rPr>
+                    <w:rFonts w:ascii="Cambria Math" w:eastAsiaTheme="minorEastAsia" w:hAnsi="Cambria Math"/>
+                    <w:i/>
+                  </w:rPr>
+                </m:ctrlPr>
+              </m:limLowPr>
+              <m:e>
+                <m:r>
+                  <m:rPr>
+                    <m:sty m:val="p"/>
+                  </m:rPr>
+                  <w:rPr>
+                    <w:rFonts w:ascii="Cambria Math" w:hAnsi="Cambria Math"/>
+                  </w:rPr>
+                  <m:t>max</m:t>
+                </m:r>
+              </m:e>
+              <m:lim>
+                <m:r>
+                  <w:rPr>
+                    <w:rFonts w:ascii="Cambria Math" w:eastAsiaTheme="minorEastAsia" w:hAnsi="Cambria Math"/>
+                  </w:rPr>
+                  <m:t>sales</m:t>
+                </m:r>
+              </m:lim>
+            </m:limLow>
+          </m:fName>
+          <m:e>
+            <m:d>
+              <m:dPr>
+                <m:begChr m:val="{"/>
+                <m:endChr m:val="}"/>
+                <m:ctrlPr>
+                  <w:rPr>
+                    <w:rFonts w:ascii="Cambria Math" w:eastAsiaTheme="minorEastAsia" w:hAnsi="Cambria Math"/>
+                    <w:i/>
+                  </w:rPr>
+                </m:ctrlPr>
+              </m:dPr>
+              <m:e>
+                <m:r>
+                  <w:rPr>
+                    <w:rFonts w:ascii="Cambria Math" w:eastAsiaTheme="minorEastAsia" w:hAnsi="Cambria Math"/>
+                  </w:rPr>
+                  <m:t>Northwest, Northeast, Southeast</m:t>
+                </m:r>
+              </m:e>
+            </m:d>
+          </m:e>
+        </m:func>
+      </m:oMath>
     </w:p>
     <w:p>
       <w:pPr>
@@ -275,7 +524,7 @@
         <w:rFonts w:hint="default"/>
       </w:rPr>
     </w:lvl>
-    <w:lvl w:ilvl="1" w:tplc="04090019" w:tentative="1">
+    <w:lvl w:ilvl="1" w:tplc="04090019">
       <w:start w:val="1"/>
       <w:numFmt w:val="lowerLetter"/>
       <w:lvlText w:val="%2."/>
@@ -1066,6 +1315,16 @@
       <w:contextualSpacing/>
     </w:pPr>
   </w:style>
+  <w:style w:type="character" w:styleId="PlaceholderText">
+    <w:name w:val="Placeholder Text"/>
+    <w:basedOn w:val="DefaultParagraphFont"/>
+    <w:uiPriority w:val="99"/>
+    <w:semiHidden/>
+    <w:rsid w:val="000926FD"/>
+    <w:rPr>
+      <w:color w:val="808080"/>
+    </w:rPr>
+  </w:style>
 </w:styles>
 </file>
 

</xml_diff>